<commit_message>
Update LVCompare.exe and LVMerge.exe in correct file paths
Signed-off-by: myselfHungNN <ngochung212@gmail.com>
</commit_message>
<xml_diff>
--- a/Manual/FTEX_TUT_Understanding GitHub.docx
+++ b/Manual/FTEX_TUT_Understanding GitHub.docx
@@ -1415,6 +1415,7 @@
       </w:pPr>
       <w:r>
         <w:rPr>
+          <w:noProof/>
           <w:color w:val="444444"/>
           <w:sz w:val="28"/>
           <w:szCs w:val="28"/>
@@ -2021,6 +2022,9 @@
     </w:p>
     <w:p>
       <w:r>
+        <w:rPr>
+          <w:lang w:val="en-AU" w:eastAsia="en-AU"/>
+        </w:rPr>
         <w:lastRenderedPageBreak/>
         <w:drawing>
           <wp:inline distT="0" distB="0" distL="0" distR="0">
@@ -3071,8 +3075,70 @@
           <w:szCs w:val="28"/>
           <w:lang w:val="en-AU" w:eastAsia="en-AU"/>
         </w:rPr>
-        <w:t>"C:\Program Files\National Instruments\Shared\LabVIEW Compare\LVCompare.exe" %mine %base -nobdcosm -nobdpos</w:t>
-      </w:r>
+        <w:t>"</w:t>
+      </w:r>
+      <w:r>
+        <w:rPr>
+          <w:rFonts w:ascii="Times New Roman" w:eastAsia="Times New Roman" w:hAnsi="Times New Roman" w:cs="Times New Roman"/>
+          <w:b/>
+          <w:bCs/>
+          <w:i/>
+          <w:iCs/>
+          <w:noProof w:val="0"/>
+          <w:color w:val="333333"/>
+          <w:sz w:val="28"/>
+          <w:szCs w:val="28"/>
+          <w:lang w:val="en-AU" w:eastAsia="en-AU"/>
+        </w:rPr>
+        <w:t xml:space="preserve">C:\Program Files (x86)\National Instruments\Shared\LabVIEW Compare\LVCompare.exe %mine %base -nobdcosm </w:t>
+      </w:r>
+      <w:r>
+        <w:rPr>
+          <w:rFonts w:ascii="Times New Roman" w:eastAsia="Times New Roman" w:hAnsi="Times New Roman" w:cs="Times New Roman"/>
+          <w:b/>
+          <w:bCs/>
+          <w:i/>
+          <w:iCs/>
+          <w:noProof w:val="0"/>
+          <w:color w:val="333333"/>
+          <w:sz w:val="28"/>
+          <w:szCs w:val="28"/>
+          <w:lang w:val="en-AU" w:eastAsia="en-AU"/>
+        </w:rPr>
+        <w:t>–</w:t>
+      </w:r>
+      <w:r>
+        <w:rPr>
+          <w:rFonts w:ascii="Times New Roman" w:eastAsia="Times New Roman" w:hAnsi="Times New Roman" w:cs="Times New Roman"/>
+          <w:b/>
+          <w:bCs/>
+          <w:i/>
+          <w:iCs/>
+          <w:noProof w:val="0"/>
+          <w:color w:val="333333"/>
+          <w:sz w:val="28"/>
+          <w:szCs w:val="28"/>
+          <w:lang w:val="en-AU" w:eastAsia="en-AU"/>
+        </w:rPr>
+        <w:t>nobdpos</w:t>
+      </w:r>
+      <w:r>
+        <w:rPr>
+          <w:rFonts w:ascii="Times New Roman" w:eastAsia="Times New Roman" w:hAnsi="Times New Roman" w:cs="Times New Roman"/>
+          <w:b/>
+          <w:bCs/>
+          <w:i/>
+          <w:iCs/>
+          <w:noProof w:val="0"/>
+          <w:color w:val="333333"/>
+          <w:sz w:val="28"/>
+          <w:szCs w:val="28"/>
+          <w:lang w:val="en-AU" w:eastAsia="en-AU"/>
+        </w:rPr>
+        <w:t>”</w:t>
+      </w:r>
+      <w:bookmarkStart w:id="0" w:name="_GoBack"/>
+      <w:bookmarkEnd w:id="0"/>
     </w:p>
     <w:p>
       <w:pPr>
@@ -3100,7 +3166,40 @@
           <w:szCs w:val="28"/>
           <w:lang w:val="en-AU" w:eastAsia="en-AU"/>
         </w:rPr>
-        <w:t>Repeat this operation for the file-type .ctl</w:t>
+        <w:t xml:space="preserve">Repeat this operation for the file-type </w:t>
+      </w:r>
+      <w:r>
+        <w:rPr>
+          <w:rFonts w:ascii="Times New Roman" w:eastAsia="Times New Roman" w:hAnsi="Times New Roman" w:cs="Times New Roman"/>
+          <w:noProof w:val="0"/>
+          <w:color w:val="333333"/>
+          <w:sz w:val="28"/>
+          <w:szCs w:val="28"/>
+          <w:lang w:val="en-AU" w:eastAsia="en-AU"/>
+        </w:rPr>
+        <w:t>*.vit, *</w:t>
+      </w:r>
+      <w:r>
+        <w:rPr>
+          <w:rFonts w:ascii="Times New Roman" w:eastAsia="Times New Roman" w:hAnsi="Times New Roman" w:cs="Times New Roman"/>
+          <w:noProof w:val="0"/>
+          <w:color w:val="333333"/>
+          <w:sz w:val="28"/>
+          <w:szCs w:val="28"/>
+          <w:lang w:val="en-AU" w:eastAsia="en-AU"/>
+        </w:rPr>
+        <w:t>.ctl</w:t>
+      </w:r>
+      <w:r>
+        <w:rPr>
+          <w:rFonts w:ascii="Times New Roman" w:eastAsia="Times New Roman" w:hAnsi="Times New Roman" w:cs="Times New Roman"/>
+          <w:noProof w:val="0"/>
+          <w:color w:val="333333"/>
+          <w:sz w:val="28"/>
+          <w:szCs w:val="28"/>
+          <w:lang w:val="en-AU" w:eastAsia="en-AU"/>
+        </w:rPr>
+        <w:t>, *.ctt</w:t>
       </w:r>
     </w:p>
     <w:p>
@@ -3401,7 +3500,37 @@
           <w:szCs w:val="28"/>
           <w:lang w:val="en-AU" w:eastAsia="en-AU"/>
         </w:rPr>
-        <w:t>"C:\Program Files\National Instruments\Shared\LabVIEW Merge\LVMerge.exe" %base %mine %theirs %merged</w:t>
+        <w:t>"</w:t>
+      </w:r>
+      <w:r>
+        <w:rPr>
+          <w:rFonts w:ascii="Times New Roman" w:eastAsia="Times New Roman" w:hAnsi="Times New Roman" w:cs="Times New Roman"/>
+          <w:b/>
+          <w:bCs/>
+          <w:i/>
+          <w:iCs/>
+          <w:noProof w:val="0"/>
+          <w:color w:val="333333"/>
+          <w:sz w:val="28"/>
+          <w:szCs w:val="28"/>
+          <w:lang w:val="en-AU" w:eastAsia="en-AU"/>
+        </w:rPr>
+        <w:t>C:\Program Files (x86)\National Instruments\Shared\LabVIEW Merge\LVMerge.exe %base %mine %theirs %merged</w:t>
+      </w:r>
+      <w:r>
+        <w:rPr>
+          <w:rFonts w:ascii="Times New Roman" w:eastAsia="Times New Roman" w:hAnsi="Times New Roman" w:cs="Times New Roman"/>
+          <w:b/>
+          <w:bCs/>
+          <w:i/>
+          <w:iCs/>
+          <w:noProof w:val="0"/>
+          <w:color w:val="333333"/>
+          <w:sz w:val="28"/>
+          <w:szCs w:val="28"/>
+          <w:lang w:val="en-AU" w:eastAsia="en-AU"/>
+        </w:rPr>
+        <w:t>”</w:t>
       </w:r>
     </w:p>
     <w:p>
@@ -3430,7 +3559,40 @@
           <w:szCs w:val="28"/>
           <w:lang w:val="en-AU" w:eastAsia="en-AU"/>
         </w:rPr>
-        <w:t>Repeat this operation for the file-type .ctl</w:t>
+        <w:t xml:space="preserve">Repeat this operation for the file-type </w:t>
+      </w:r>
+      <w:r>
+        <w:rPr>
+          <w:rFonts w:ascii="Times New Roman" w:eastAsia="Times New Roman" w:hAnsi="Times New Roman" w:cs="Times New Roman"/>
+          <w:noProof w:val="0"/>
+          <w:color w:val="333333"/>
+          <w:sz w:val="28"/>
+          <w:szCs w:val="28"/>
+          <w:lang w:val="en-AU" w:eastAsia="en-AU"/>
+        </w:rPr>
+        <w:t>*.vit, *</w:t>
+      </w:r>
+      <w:r>
+        <w:rPr>
+          <w:rFonts w:ascii="Times New Roman" w:eastAsia="Times New Roman" w:hAnsi="Times New Roman" w:cs="Times New Roman"/>
+          <w:noProof w:val="0"/>
+          <w:color w:val="333333"/>
+          <w:sz w:val="28"/>
+          <w:szCs w:val="28"/>
+          <w:lang w:val="en-AU" w:eastAsia="en-AU"/>
+        </w:rPr>
+        <w:t>.ctl</w:t>
+      </w:r>
+      <w:r>
+        <w:rPr>
+          <w:rFonts w:ascii="Times New Roman" w:eastAsia="Times New Roman" w:hAnsi="Times New Roman" w:cs="Times New Roman"/>
+          <w:noProof w:val="0"/>
+          <w:color w:val="333333"/>
+          <w:sz w:val="28"/>
+          <w:szCs w:val="28"/>
+          <w:lang w:val="en-AU" w:eastAsia="en-AU"/>
+        </w:rPr>
+        <w:t>, *.ctt</w:t>
       </w:r>
     </w:p>
     <w:p>
@@ -3578,8 +3740,6 @@
           <w:lang w:val="en-US"/>
         </w:rPr>
       </w:pPr>
-      <w:bookmarkStart w:id="0" w:name="_GoBack"/>
-      <w:bookmarkEnd w:id="0"/>
     </w:p>
     <w:sectPr>
       <w:pgSz w:w="11906" w:h="16838"/>

</xml_diff>